<commit_message>
Edited Known Builds and README
</commit_message>
<xml_diff>
--- a/Guide Sections/Known Builds/Known Builds Main Builds.docx
+++ b/Guide Sections/Known Builds/Known Builds Main Builds.docx
@@ -4,9 +4,11 @@
   <w:body>
     <w:p>
       <w:pPr>
+        <w:spacing w:after="0" w:line="240" w:lineRule="auto"/>
         <w:jc w:val="center"/>
         <w:rPr>
           <w:rFonts w:ascii="Diablo" w:hAnsi="Diablo"/>
+          <w:b/>
           <w:sz w:val="40"/>
           <w:szCs w:val="40"/>
         </w:rPr>
@@ -14,32 +16,58 @@
       <w:r>
         <w:rPr>
           <w:rFonts w:ascii="Diablo" w:hAnsi="Diablo"/>
+          <w:b/>
           <w:sz w:val="40"/>
           <w:szCs w:val="40"/>
         </w:rPr>
-        <w:t>Popular Builds</w:t>
-      </w:r>
-    </w:p>
-    <w:p>
-      <w:pPr>
-        <w:jc w:val="center"/>
+        <w:t>Known</w:t>
+      </w:r>
+      <w:r>
         <w:rPr>
           <w:rFonts w:ascii="Diablo" w:hAnsi="Diablo"/>
+          <w:b/>
           <w:sz w:val="40"/>
           <w:szCs w:val="40"/>
         </w:rPr>
-      </w:pPr>
-      <w:r>
+        <w:t xml:space="preserve"> Builds</w:t>
+      </w:r>
+    </w:p>
+    <w:p>
+      <w:pPr>
+        <w:spacing w:after="0" w:line="240" w:lineRule="auto"/>
+        <w:jc w:val="center"/>
         <w:rPr>
           <w:rFonts w:ascii="Diablo" w:hAnsi="Diablo"/>
+          <w:b/>
           <w:sz w:val="40"/>
           <w:szCs w:val="40"/>
         </w:rPr>
+      </w:pPr>
+      <w:r>
+        <w:rPr>
+          <w:rFonts w:ascii="Diablo" w:hAnsi="Diablo"/>
+          <w:b/>
+          <w:sz w:val="40"/>
+          <w:szCs w:val="40"/>
+        </w:rPr>
         <w:t>Main Builds</w:t>
       </w:r>
     </w:p>
     <w:p>
       <w:pPr>
+        <w:spacing w:after="0" w:line="240" w:lineRule="auto"/>
+        <w:jc w:val="center"/>
+        <w:rPr>
+          <w:rFonts w:ascii="Diablo" w:hAnsi="Diablo"/>
+          <w:b/>
+          <w:sz w:val="40"/>
+          <w:szCs w:val="40"/>
+        </w:rPr>
+      </w:pPr>
+    </w:p>
+    <w:p>
+      <w:pPr>
+        <w:spacing w:after="0" w:line="240" w:lineRule="auto"/>
         <w:rPr>
           <w:rFonts w:asciiTheme="majorHAnsi" w:hAnsiTheme="majorHAnsi"/>
         </w:rPr>
@@ -53,13 +81,15 @@
     </w:p>
     <w:p>
       <w:pPr>
-        <w:rPr>
-          <w:rFonts w:asciiTheme="majorHAnsi" w:hAnsiTheme="majorHAnsi"/>
-        </w:rPr>
-      </w:pPr>
-    </w:p>
-    <w:p>
-      <w:pPr>
+        <w:spacing w:after="0" w:line="240" w:lineRule="auto"/>
+        <w:rPr>
+          <w:rFonts w:asciiTheme="majorHAnsi" w:hAnsiTheme="majorHAnsi"/>
+        </w:rPr>
+      </w:pPr>
+    </w:p>
+    <w:p>
+      <w:pPr>
+        <w:spacing w:after="0" w:line="240" w:lineRule="auto"/>
         <w:rPr>
           <w:rFonts w:asciiTheme="majorHAnsi" w:hAnsiTheme="majorHAnsi"/>
         </w:rPr>
@@ -73,6 +103,7 @@
     </w:p>
     <w:p>
       <w:pPr>
+        <w:spacing w:after="0" w:line="240" w:lineRule="auto"/>
         <w:rPr>
           <w:rFonts w:asciiTheme="majorHAnsi" w:hAnsiTheme="majorHAnsi"/>
         </w:rPr>
@@ -86,6 +117,7 @@
     </w:p>
     <w:p>
       <w:pPr>
+        <w:spacing w:after="0" w:line="240" w:lineRule="auto"/>
         <w:rPr>
           <w:rFonts w:asciiTheme="majorHAnsi" w:hAnsiTheme="majorHAnsi"/>
         </w:rPr>
@@ -99,6 +131,7 @@
     </w:p>
     <w:p>
       <w:pPr>
+        <w:spacing w:after="0" w:line="240" w:lineRule="auto"/>
         <w:rPr>
           <w:rFonts w:asciiTheme="majorHAnsi" w:hAnsiTheme="majorHAnsi"/>
         </w:rPr>
@@ -112,6 +145,7 @@
     </w:p>
     <w:p>
       <w:pPr>
+        <w:spacing w:after="0" w:line="240" w:lineRule="auto"/>
         <w:rPr>
           <w:rFonts w:asciiTheme="majorHAnsi" w:hAnsiTheme="majorHAnsi"/>
         </w:rPr>
@@ -125,13 +159,15 @@
     </w:p>
     <w:p>
       <w:pPr>
-        <w:rPr>
-          <w:rFonts w:asciiTheme="majorHAnsi" w:hAnsiTheme="majorHAnsi"/>
-        </w:rPr>
-      </w:pPr>
-    </w:p>
-    <w:p>
-      <w:pPr>
+        <w:spacing w:after="0" w:line="240" w:lineRule="auto"/>
+        <w:rPr>
+          <w:rFonts w:asciiTheme="majorHAnsi" w:hAnsiTheme="majorHAnsi"/>
+        </w:rPr>
+      </w:pPr>
+    </w:p>
+    <w:p>
+      <w:pPr>
+        <w:spacing w:after="0" w:line="240" w:lineRule="auto"/>
         <w:rPr>
           <w:rFonts w:asciiTheme="majorHAnsi" w:hAnsiTheme="majorHAnsi"/>
         </w:rPr>
@@ -145,6 +181,7 @@
     </w:p>
     <w:p>
       <w:pPr>
+        <w:spacing w:after="0" w:line="240" w:lineRule="auto"/>
         <w:rPr>
           <w:rFonts w:asciiTheme="majorHAnsi" w:hAnsiTheme="majorHAnsi"/>
         </w:rPr>
@@ -158,6 +195,7 @@
     </w:p>
     <w:p>
       <w:pPr>
+        <w:spacing w:after="0" w:line="240" w:lineRule="auto"/>
         <w:rPr>
           <w:rFonts w:asciiTheme="majorHAnsi" w:hAnsiTheme="majorHAnsi"/>
         </w:rPr>
@@ -171,6 +209,7 @@
     </w:p>
     <w:p>
       <w:pPr>
+        <w:spacing w:after="0" w:line="240" w:lineRule="auto"/>
         <w:rPr>
           <w:rFonts w:asciiTheme="majorHAnsi" w:hAnsiTheme="majorHAnsi"/>
         </w:rPr>
@@ -184,6 +223,7 @@
     </w:p>
     <w:p>
       <w:pPr>
+        <w:spacing w:after="0" w:line="240" w:lineRule="auto"/>
         <w:rPr>
           <w:rFonts w:asciiTheme="majorHAnsi" w:hAnsiTheme="majorHAnsi"/>
         </w:rPr>
@@ -197,13 +237,15 @@
     </w:p>
     <w:p>
       <w:pPr>
-        <w:rPr>
-          <w:rFonts w:asciiTheme="majorHAnsi" w:hAnsiTheme="majorHAnsi"/>
-        </w:rPr>
-      </w:pPr>
-    </w:p>
-    <w:p>
-      <w:pPr>
+        <w:spacing w:after="0" w:line="240" w:lineRule="auto"/>
+        <w:rPr>
+          <w:rFonts w:asciiTheme="majorHAnsi" w:hAnsiTheme="majorHAnsi"/>
+        </w:rPr>
+      </w:pPr>
+    </w:p>
+    <w:p>
+      <w:pPr>
+        <w:spacing w:after="0" w:line="240" w:lineRule="auto"/>
         <w:rPr>
           <w:rFonts w:asciiTheme="majorHAnsi" w:hAnsiTheme="majorHAnsi"/>
         </w:rPr>
@@ -217,6 +259,7 @@
     </w:p>
     <w:p>
       <w:pPr>
+        <w:spacing w:after="0" w:line="240" w:lineRule="auto"/>
         <w:rPr>
           <w:rFonts w:asciiTheme="majorHAnsi" w:hAnsiTheme="majorHAnsi"/>
         </w:rPr>
@@ -230,6 +273,7 @@
     </w:p>
     <w:p>
       <w:pPr>
+        <w:spacing w:after="0" w:line="240" w:lineRule="auto"/>
         <w:rPr>
           <w:rFonts w:asciiTheme="majorHAnsi" w:hAnsiTheme="majorHAnsi"/>
         </w:rPr>
@@ -243,6 +287,7 @@
     </w:p>
     <w:p>
       <w:pPr>
+        <w:spacing w:after="0" w:line="240" w:lineRule="auto"/>
         <w:rPr>
           <w:rFonts w:asciiTheme="majorHAnsi" w:hAnsiTheme="majorHAnsi"/>
         </w:rPr>
@@ -256,6 +301,7 @@
     </w:p>
     <w:p>
       <w:pPr>
+        <w:spacing w:after="0" w:line="240" w:lineRule="auto"/>
         <w:rPr>
           <w:rFonts w:asciiTheme="majorHAnsi" w:hAnsiTheme="majorHAnsi"/>
         </w:rPr>
@@ -269,13 +315,15 @@
     </w:p>
     <w:p>
       <w:pPr>
-        <w:rPr>
-          <w:rFonts w:asciiTheme="majorHAnsi" w:hAnsiTheme="majorHAnsi"/>
-        </w:rPr>
-      </w:pPr>
-    </w:p>
-    <w:p>
-      <w:pPr>
+        <w:spacing w:after="0" w:line="240" w:lineRule="auto"/>
+        <w:rPr>
+          <w:rFonts w:asciiTheme="majorHAnsi" w:hAnsiTheme="majorHAnsi"/>
+        </w:rPr>
+      </w:pPr>
+    </w:p>
+    <w:p>
+      <w:pPr>
+        <w:spacing w:after="0" w:line="240" w:lineRule="auto"/>
         <w:rPr>
           <w:rFonts w:asciiTheme="majorHAnsi" w:hAnsiTheme="majorHAnsi"/>
         </w:rPr>
@@ -289,6 +337,7 @@
     </w:p>
     <w:p>
       <w:pPr>
+        <w:spacing w:after="0" w:line="240" w:lineRule="auto"/>
         <w:rPr>
           <w:rFonts w:asciiTheme="majorHAnsi" w:hAnsiTheme="majorHAnsi"/>
         </w:rPr>
@@ -302,6 +351,7 @@
     </w:p>
     <w:p>
       <w:pPr>
+        <w:spacing w:after="0" w:line="240" w:lineRule="auto"/>
         <w:rPr>
           <w:rFonts w:asciiTheme="majorHAnsi" w:hAnsiTheme="majorHAnsi"/>
         </w:rPr>
@@ -315,20 +365,21 @@
     </w:p>
     <w:p>
       <w:pPr>
-        <w:rPr>
-          <w:rFonts w:asciiTheme="majorHAnsi" w:hAnsiTheme="majorHAnsi"/>
-        </w:rPr>
-      </w:pPr>
-      <w:r>
-        <w:rPr>
-          <w:rFonts w:asciiTheme="majorHAnsi" w:hAnsiTheme="majorHAnsi"/>
-        </w:rPr>
-        <w:lastRenderedPageBreak/>
+        <w:spacing w:after="0" w:line="240" w:lineRule="auto"/>
+        <w:rPr>
+          <w:rFonts w:asciiTheme="majorHAnsi" w:hAnsiTheme="majorHAnsi"/>
+        </w:rPr>
+      </w:pPr>
+      <w:r>
+        <w:rPr>
+          <w:rFonts w:asciiTheme="majorHAnsi" w:hAnsiTheme="majorHAnsi"/>
+        </w:rPr>
         <w:t>Vitality: No points here</w:t>
       </w:r>
     </w:p>
     <w:p>
       <w:pPr>
+        <w:spacing w:after="0" w:line="240" w:lineRule="auto"/>
         <w:rPr>
           <w:rFonts w:asciiTheme="majorHAnsi" w:hAnsiTheme="majorHAnsi"/>
         </w:rPr>
@@ -342,53 +393,161 @@
     </w:p>
     <w:p>
       <w:pPr>
-        <w:rPr>
-          <w:rFonts w:asciiTheme="majorHAnsi" w:hAnsiTheme="majorHAnsi"/>
-        </w:rPr>
-      </w:pPr>
-    </w:p>
-    <w:p>
-      <w:pPr>
-        <w:rPr>
-          <w:rFonts w:asciiTheme="majorHAnsi" w:hAnsiTheme="majorHAnsi"/>
-        </w:rPr>
-      </w:pPr>
-      <w:r>
-        <w:rPr>
-          <w:rFonts w:asciiTheme="majorHAnsi" w:hAnsiTheme="majorHAnsi"/>
-        </w:rPr>
-        <w:t>So far these 3 classes are the only capable Glass Cannon builds out there we are still looking into the other classes for Glass Cannons so far no luck with them yet they well eventually surface one of these days.</w:t>
-      </w:r>
-    </w:p>
-    <w:p>
-      <w:pPr>
-        <w:rPr>
-          <w:rFonts w:asciiTheme="majorHAnsi" w:hAnsiTheme="majorHAnsi"/>
-        </w:rPr>
-      </w:pPr>
-    </w:p>
-    <w:p>
-      <w:pPr>
-        <w:rPr>
-          <w:rFonts w:asciiTheme="majorHAnsi" w:hAnsiTheme="majorHAnsi"/>
-        </w:rPr>
-      </w:pPr>
-      <w:r>
-        <w:rPr>
-          <w:rFonts w:asciiTheme="majorHAnsi" w:hAnsiTheme="majorHAnsi"/>
-        </w:rPr>
-        <w:t>There are many specializations out there which well be covered for that class build so please do not ask for a list of specialization's until then.</w:t>
-      </w:r>
-    </w:p>
-    <w:p>
-      <w:pPr>
-        <w:rPr>
-          <w:rFonts w:asciiTheme="majorHAnsi" w:hAnsiTheme="majorHAnsi"/>
-        </w:rPr>
-      </w:pPr>
-    </w:p>
-    <w:p>
-      <w:pPr>
+        <w:spacing w:after="0" w:line="240" w:lineRule="auto"/>
+        <w:rPr>
+          <w:rFonts w:asciiTheme="majorHAnsi" w:hAnsiTheme="majorHAnsi"/>
+        </w:rPr>
+      </w:pPr>
+    </w:p>
+    <w:p>
+      <w:pPr>
+        <w:spacing w:after="0" w:line="240" w:lineRule="auto"/>
+        <w:rPr>
+          <w:rFonts w:asciiTheme="majorHAnsi" w:hAnsiTheme="majorHAnsi"/>
+        </w:rPr>
+      </w:pPr>
+      <w:r>
+        <w:rPr>
+          <w:rFonts w:asciiTheme="majorHAnsi" w:hAnsiTheme="majorHAnsi"/>
+        </w:rPr>
+        <w:t>So far t</w:t>
+      </w:r>
+      <w:r>
+        <w:rPr>
+          <w:rFonts w:asciiTheme="majorHAnsi" w:hAnsiTheme="majorHAnsi"/>
+        </w:rPr>
+        <w:t>here are</w:t>
+      </w:r>
+      <w:r>
+        <w:rPr>
+          <w:rFonts w:asciiTheme="majorHAnsi" w:hAnsiTheme="majorHAnsi"/>
+        </w:rPr>
+        <w:t xml:space="preserve"> 3 classes </w:t>
+      </w:r>
+      <w:r>
+        <w:rPr>
+          <w:rFonts w:asciiTheme="majorHAnsi" w:hAnsiTheme="majorHAnsi"/>
+        </w:rPr>
+        <w:t>that have the</w:t>
+      </w:r>
+      <w:r>
+        <w:rPr>
+          <w:rFonts w:asciiTheme="majorHAnsi" w:hAnsiTheme="majorHAnsi"/>
+        </w:rPr>
+        <w:t xml:space="preserve"> </w:t>
+      </w:r>
+      <w:r>
+        <w:rPr>
+          <w:rFonts w:asciiTheme="majorHAnsi" w:hAnsiTheme="majorHAnsi"/>
+        </w:rPr>
+        <w:t>capabil</w:t>
+      </w:r>
+      <w:r>
+        <w:rPr>
+          <w:rFonts w:asciiTheme="majorHAnsi" w:hAnsiTheme="majorHAnsi"/>
+        </w:rPr>
+        <w:t>ity to be Glass Cannon builds. While many still look</w:t>
+      </w:r>
+      <w:r>
+        <w:rPr>
+          <w:rFonts w:asciiTheme="majorHAnsi" w:hAnsiTheme="majorHAnsi"/>
+        </w:rPr>
+        <w:t xml:space="preserve"> into the other classes for Glass Cannons</w:t>
+      </w:r>
+      <w:r>
+        <w:rPr>
+          <w:rFonts w:asciiTheme="majorHAnsi" w:hAnsiTheme="majorHAnsi"/>
+        </w:rPr>
+        <w:t>,</w:t>
+      </w:r>
+      <w:r>
+        <w:rPr>
+          <w:rFonts w:asciiTheme="majorHAnsi" w:hAnsiTheme="majorHAnsi"/>
+        </w:rPr>
+        <w:t xml:space="preserve"> </w:t>
+      </w:r>
+      <w:r>
+        <w:rPr>
+          <w:rFonts w:asciiTheme="majorHAnsi" w:hAnsiTheme="majorHAnsi"/>
+        </w:rPr>
+        <w:t>there</w:t>
+      </w:r>
+      <w:r>
+        <w:rPr>
+          <w:rFonts w:asciiTheme="majorHAnsi" w:hAnsiTheme="majorHAnsi"/>
+        </w:rPr>
+        <w:t xml:space="preserve"> no luck with them yet</w:t>
+      </w:r>
+      <w:r>
+        <w:rPr>
+          <w:rFonts w:asciiTheme="majorHAnsi" w:hAnsiTheme="majorHAnsi"/>
+        </w:rPr>
+        <w:t>. T</w:t>
+      </w:r>
+      <w:r>
+        <w:rPr>
+          <w:rFonts w:asciiTheme="majorHAnsi" w:hAnsiTheme="majorHAnsi"/>
+        </w:rPr>
+        <w:t>hey well eventually surface one of these days.</w:t>
+      </w:r>
+    </w:p>
+    <w:p>
+      <w:pPr>
+        <w:spacing w:after="0" w:line="240" w:lineRule="auto"/>
+        <w:rPr>
+          <w:rFonts w:asciiTheme="majorHAnsi" w:hAnsiTheme="majorHAnsi"/>
+        </w:rPr>
+      </w:pPr>
+    </w:p>
+    <w:p>
+      <w:pPr>
+        <w:spacing w:after="0" w:line="240" w:lineRule="auto"/>
+        <w:rPr>
+          <w:rFonts w:asciiTheme="majorHAnsi" w:hAnsiTheme="majorHAnsi"/>
+        </w:rPr>
+      </w:pPr>
+      <w:r>
+        <w:rPr>
+          <w:rFonts w:asciiTheme="majorHAnsi" w:hAnsiTheme="majorHAnsi"/>
+        </w:rPr>
+        <w:t>There are many specializations out there</w:t>
+      </w:r>
+      <w:r>
+        <w:rPr>
+          <w:rFonts w:asciiTheme="majorHAnsi" w:hAnsiTheme="majorHAnsi"/>
+        </w:rPr>
+        <w:t>.</w:t>
+      </w:r>
+      <w:r>
+        <w:rPr>
+          <w:rFonts w:asciiTheme="majorHAnsi" w:hAnsiTheme="majorHAnsi"/>
+        </w:rPr>
+        <w:t xml:space="preserve"> </w:t>
+      </w:r>
+      <w:r>
+        <w:rPr>
+          <w:rFonts w:asciiTheme="majorHAnsi" w:hAnsiTheme="majorHAnsi"/>
+        </w:rPr>
+        <w:t>You well be a</w:t>
+      </w:r>
+      <w:r>
+        <w:rPr>
+          <w:rFonts w:asciiTheme="majorHAnsi" w:hAnsiTheme="majorHAnsi"/>
+        </w:rPr>
+        <w:t>ble to view these in the Known Builds section of this guide.</w:t>
+      </w:r>
+    </w:p>
+    <w:p>
+      <w:pPr>
+        <w:spacing w:after="0" w:line="240" w:lineRule="auto"/>
+        <w:rPr>
+          <w:rFonts w:asciiTheme="majorHAnsi" w:hAnsiTheme="majorHAnsi"/>
+        </w:rPr>
+      </w:pPr>
+    </w:p>
+    <w:p>
+      <w:pPr>
+        <w:spacing w:after="0" w:line="240" w:lineRule="auto"/>
         <w:rPr>
           <w:rFonts w:asciiTheme="majorHAnsi" w:hAnsiTheme="majorHAnsi"/>
         </w:rPr>
@@ -399,20 +558,12 @@
         </w:rPr>
         <w:t>There are a total of 210 class skills that can be used of which each class has 30 skills with 10 skills per tap and max of 110 skill points at level 99 for each class</w:t>
       </w:r>
-    </w:p>
-    <w:p>
-      <w:pPr>
-        <w:rPr>
-          <w:rFonts w:asciiTheme="majorHAnsi" w:hAnsiTheme="majorHAnsi"/>
-        </w:rPr>
-      </w:pPr>
-    </w:p>
-    <w:p>
-      <w:pPr>
-        <w:rPr>
-          <w:rFonts w:asciiTheme="majorHAnsi" w:hAnsiTheme="majorHAnsi"/>
-        </w:rPr>
-      </w:pPr>
+      <w:r>
+        <w:rPr>
+          <w:rFonts w:asciiTheme="majorHAnsi" w:hAnsiTheme="majorHAnsi"/>
+        </w:rPr>
+        <w:t xml:space="preserve">. </w:t>
+      </w:r>
       <w:r>
         <w:rPr>
           <w:rFonts w:asciiTheme="majorHAnsi" w:hAnsiTheme="majorHAnsi"/>
@@ -422,22 +573,80 @@
     </w:p>
     <w:p>
       <w:pPr>
-        <w:rPr>
-          <w:rFonts w:asciiTheme="majorHAnsi" w:hAnsiTheme="majorHAnsi"/>
-        </w:rPr>
-      </w:pPr>
-    </w:p>
-    <w:p>
-      <w:pPr>
-        <w:rPr>
-          <w:rFonts w:asciiTheme="majorHAnsi" w:hAnsiTheme="majorHAnsi"/>
-        </w:rPr>
-      </w:pPr>
-      <w:r>
-        <w:rPr>
-          <w:rFonts w:asciiTheme="majorHAnsi" w:hAnsiTheme="majorHAnsi"/>
-        </w:rPr>
-        <w:t>Resistance is maxed out at 75% even if you have 300% resistance added up from all items you well still get only 75% used based on that difficulty. This means you well still suffer 25% of the damage done to you unless you have bonus resistance which can increase it up to 95%.</w:t>
+        <w:spacing w:after="0" w:line="240" w:lineRule="auto"/>
+        <w:rPr>
+          <w:rFonts w:asciiTheme="majorHAnsi" w:hAnsiTheme="majorHAnsi"/>
+        </w:rPr>
+      </w:pPr>
+    </w:p>
+    <w:p>
+      <w:pPr>
+        <w:spacing w:after="0" w:line="240" w:lineRule="auto"/>
+        <w:rPr>
+          <w:rFonts w:asciiTheme="majorHAnsi" w:hAnsiTheme="majorHAnsi"/>
+        </w:rPr>
+      </w:pPr>
+      <w:r>
+        <w:rPr>
+          <w:rFonts w:asciiTheme="majorHAnsi" w:hAnsiTheme="majorHAnsi"/>
+        </w:rPr>
+        <w:t>Res</w:t>
+      </w:r>
+      <w:r>
+        <w:rPr>
+          <w:rFonts w:asciiTheme="majorHAnsi" w:hAnsiTheme="majorHAnsi"/>
+        </w:rPr>
+        <w:t>istance is maxed out at 75% base, even</w:t>
+      </w:r>
+      <w:r>
+        <w:rPr>
+          <w:rFonts w:asciiTheme="majorHAnsi" w:hAnsiTheme="majorHAnsi"/>
+        </w:rPr>
+        <w:t xml:space="preserve"> if you have 300% resistance added up from all</w:t>
+      </w:r>
+      <w:r>
+        <w:rPr>
+          <w:rFonts w:asciiTheme="majorHAnsi" w:hAnsiTheme="majorHAnsi"/>
+        </w:rPr>
+        <w:t xml:space="preserve"> of your items you well still only get the base of </w:t>
+      </w:r>
+      <w:r>
+        <w:rPr>
+          <w:rFonts w:asciiTheme="majorHAnsi" w:hAnsiTheme="majorHAnsi"/>
+        </w:rPr>
+        <w:t>75%</w:t>
+      </w:r>
+      <w:r>
+        <w:rPr>
+          <w:rFonts w:asciiTheme="majorHAnsi" w:hAnsiTheme="majorHAnsi"/>
+        </w:rPr>
+        <w:t xml:space="preserve"> max</w:t>
+      </w:r>
+      <w:r>
+        <w:rPr>
+          <w:rFonts w:asciiTheme="majorHAnsi" w:hAnsiTheme="majorHAnsi"/>
+        </w:rPr>
+        <w:t xml:space="preserve"> used based on that difficulty. This means you well still suffer 25% of the damage done to you unless you have bonus resistance </w:t>
+      </w:r>
+      <w:r>
+        <w:rPr>
+          <w:rFonts w:asciiTheme="majorHAnsi" w:hAnsiTheme="majorHAnsi"/>
+        </w:rPr>
+        <w:t xml:space="preserve">which can increase it up to 95% which would then cause you to suffer </w:t>
+      </w:r>
+      <w:proofErr w:type="gramStart"/>
+      <w:r>
+        <w:rPr>
+          <w:rFonts w:asciiTheme="majorHAnsi" w:hAnsiTheme="majorHAnsi"/>
+        </w:rPr>
+        <w:t>a 5</w:t>
+      </w:r>
+      <w:proofErr w:type="gramEnd"/>
+      <w:r>
+        <w:rPr>
+          <w:rFonts w:asciiTheme="majorHAnsi" w:hAnsiTheme="majorHAnsi"/>
+        </w:rPr>
+        <w:t>% damage.</w:t>
       </w:r>
     </w:p>
     <w:sectPr>

</xml_diff>